<commit_message>
Amendment to Build Policy
Added paragraph regarding documentation to Build Policy.
</commit_message>
<xml_diff>
--- a/Documents/Build Policy.docx
+++ b/Documents/Build Policy.docx
@@ -182,16 +182,7 @@
           <w:rFonts w:cstheme="minorHAnsi"/>
           <w:sz w:val="24"/>
         </w:rPr>
-        <w:t>All scripts adhere to the style guide (fixed th</w:t>
-      </w:r>
-      <w:bookmarkStart w:id="0" w:name="_GoBack"/>
-      <w:bookmarkEnd w:id="0"/>
-      <w:r>
-        <w:rPr>
-          <w:rFonts w:cstheme="minorHAnsi"/>
-          <w:sz w:val="24"/>
-        </w:rPr>
-        <w:t>rough the Visual Studio’s menus).</w:t>
+        <w:t>All scripts adhere to the style guide (fixed through the Visual Studio’s menus).</w:t>
       </w:r>
     </w:p>
     <w:p>
@@ -488,6 +479,51 @@
           <w:sz w:val="24"/>
         </w:rPr>
         <w:t>Whether it is repeatable or not (Heisenbug)</w:t>
+      </w:r>
+    </w:p>
+    <w:p>
+      <w:pPr>
+        <w:ind w:left="45"/>
+        <w:rPr>
+          <w:rFonts w:cstheme="minorHAnsi"/>
+          <w:sz w:val="24"/>
+        </w:rPr>
+      </w:pPr>
+    </w:p>
+    <w:p>
+      <w:pPr>
+        <w:rPr>
+          <w:rFonts w:cstheme="minorHAnsi"/>
+          <w:sz w:val="32"/>
+          <w:u w:val="single"/>
+        </w:rPr>
+      </w:pPr>
+      <w:r>
+        <w:rPr>
+          <w:rFonts w:cstheme="minorHAnsi"/>
+          <w:sz w:val="32"/>
+          <w:u w:val="single"/>
+        </w:rPr>
+        <w:t>Documentation</w:t>
+      </w:r>
+      <w:bookmarkStart w:id="0" w:name="_GoBack"/>
+      <w:bookmarkEnd w:id="0"/>
+    </w:p>
+    <w:p>
+      <w:pPr>
+        <w:ind w:left="45"/>
+        <w:rPr>
+          <w:rFonts w:cstheme="minorHAnsi"/>
+          <w:sz w:val="24"/>
+        </w:rPr>
+      </w:pPr>
+      <w:r>
+        <w:rPr>
+          <w:rFonts w:cstheme="minorHAnsi"/>
+          <w:sz w:val="24"/>
+        </w:rPr>
+        <w:tab/>
+        <w:t>Documentation that is to be included in the repository should be added to the “master” branch, as opposed to “development”. This is to avoid unnecessary builds on the development branch, and to ensure documentation is present for deliverables.</w:t>
       </w:r>
     </w:p>
     <w:sectPr>

</xml_diff>